<commit_message>
Change couleur du marker après avoir cliquer dessus
</commit_message>
<xml_diff>
--- a/Autoévaluation.docx
+++ b/Autoévaluation.docx
@@ -96,6 +96,12 @@
           <w:lang w:val="fr-CA"/>
         </w:rPr>
       </w:pPr>
+      <w:r>
+        <w:rPr>
+          <w:lang w:val="fr-CA"/>
+        </w:rPr>
+        <w:t>Bug étrange qui apparait : des fois lorsqu’on lance la fonctionnalité « maps », après avoir fermer l’application. Le programme plante, puisqu’il ne trouve pas d’endroit.</w:t>
+      </w:r>
     </w:p>
     <w:sectPr>
       <w:pgSz w:w="12240" w:h="15840"/>
@@ -230,6 +236,7 @@
     <w:lsdException w:name="HTML Sample" w:semiHidden="1" w:unhideWhenUsed="1"/>
     <w:lsdException w:name="HTML Typewriter" w:semiHidden="1" w:unhideWhenUsed="1"/>
     <w:lsdException w:name="HTML Variable" w:semiHidden="1" w:unhideWhenUsed="1"/>
+    <w:lsdException w:name="Normal Table" w:semiHidden="1" w:unhideWhenUsed="1"/>
     <w:lsdException w:name="annotation subject" w:semiHidden="1" w:unhideWhenUsed="1"/>
     <w:lsdException w:name="No List" w:semiHidden="1" w:unhideWhenUsed="1"/>
     <w:lsdException w:name="Outline List 1" w:semiHidden="1" w:unhideWhenUsed="1"/>
@@ -276,8 +283,10 @@
     <w:lsdException w:name="Table Subtle 2" w:semiHidden="1" w:unhideWhenUsed="1"/>
     <w:lsdException w:name="Table Web 1" w:semiHidden="1" w:unhideWhenUsed="1"/>
     <w:lsdException w:name="Table Web 2" w:semiHidden="1" w:unhideWhenUsed="1"/>
+    <w:lsdException w:name="Table Web 3" w:semiHidden="1" w:unhideWhenUsed="1"/>
     <w:lsdException w:name="Balloon Text" w:semiHidden="1" w:unhideWhenUsed="1"/>
     <w:lsdException w:name="Table Grid" w:uiPriority="39"/>
+    <w:lsdException w:name="Table Theme" w:semiHidden="1" w:unhideWhenUsed="1"/>
     <w:lsdException w:name="Placeholder Text" w:semiHidden="1"/>
     <w:lsdException w:name="No Spacing" w:uiPriority="1" w:qFormat="1"/>
     <w:lsdException w:name="Light Shading" w:uiPriority="60"/>

</xml_diff>